<commit_message>
fix schuljahr in kopfzeile
</commit_message>
<xml_diff>
--- a/template/BP 2004/Lernentwicklungsbericht alter BP 1.HJ.docx
+++ b/template/BP 2004/Lernentwicklungsbericht alter BP 1.HJ.docx
@@ -1,6 +1,6 @@
 
 <file path=word/document.xml><?xml version="1.0" encoding="utf-8"?>
-<w:document xmlns:wpc="http://schemas.microsoft.com/office/word/2010/wordprocessingCanvas" xmlns:cx="http://schemas.microsoft.com/office/drawing/2014/chartex" xmlns:cx1="http://schemas.microsoft.com/office/drawing/2015/9/8/chartex" xmlns:cx2="http://schemas.microsoft.com/office/drawing/2015/10/21/chartex" xmlns:cx3="http://schemas.microsoft.com/office/drawing/2016/5/9/chartex" xmlns:cx4="http://schemas.microsoft.com/office/drawing/2016/5/10/chartex" xmlns:cx5="http://schemas.microsoft.com/office/drawing/2016/5/11/chartex" xmlns:mc="http://schemas.openxmlformats.org/markup-compatibility/2006" xmlns:o="urn:schemas-microsoft-com:office:office" xmlns:r="http://schemas.openxmlformats.org/officeDocument/2006/relationships" xmlns:m="http://schemas.openxmlformats.org/officeDocument/2006/math" xmlns:v="urn:schemas-microsoft-com:vml" xmlns:wp14="http://schemas.microsoft.com/office/word/2010/wordprocessingDrawing" xmlns:wp="http://schemas.openxmlformats.org/drawingml/2006/wordprocessingDrawing" xmlns:w10="urn:schemas-microsoft-com:office:word" xmlns:w="http://schemas.openxmlformats.org/wordprocessingml/2006/main" xmlns:w14="http://schemas.microsoft.com/office/word/2010/wordml" xmlns:w15="http://schemas.microsoft.com/office/word/2012/wordml" xmlns:w16se="http://schemas.microsoft.com/office/word/2015/wordml/symex" xmlns:wpg="http://schemas.microsoft.com/office/word/2010/wordprocessingGroup" xmlns:wpi="http://schemas.microsoft.com/office/word/2010/wordprocessingInk" xmlns:wne="http://schemas.microsoft.com/office/word/2006/wordml" xmlns:wps="http://schemas.microsoft.com/office/word/2010/wordprocessingShape" mc:Ignorable="w14 w15 w16se wp14">
+<w:document xmlns:wpc="http://schemas.microsoft.com/office/word/2010/wordprocessingCanvas" xmlns:cx="http://schemas.microsoft.com/office/drawing/2014/chartex" xmlns:cx1="http://schemas.microsoft.com/office/drawing/2015/9/8/chartex" xmlns:cx2="http://schemas.microsoft.com/office/drawing/2015/10/21/chartex" xmlns:cx3="http://schemas.microsoft.com/office/drawing/2016/5/9/chartex" xmlns:cx4="http://schemas.microsoft.com/office/drawing/2016/5/10/chartex" xmlns:cx5="http://schemas.microsoft.com/office/drawing/2016/5/11/chartex" xmlns:cx6="http://schemas.microsoft.com/office/drawing/2016/5/12/chartex" xmlns:cx7="http://schemas.microsoft.com/office/drawing/2016/5/13/chartex" xmlns:cx8="http://schemas.microsoft.com/office/drawing/2016/5/14/chartex" xmlns:mc="http://schemas.openxmlformats.org/markup-compatibility/2006" xmlns:aink="http://schemas.microsoft.com/office/drawing/2016/ink" xmlns:am3d="http://schemas.microsoft.com/office/drawing/2017/model3d" xmlns:o="urn:schemas-microsoft-com:office:office" xmlns:r="http://schemas.openxmlformats.org/officeDocument/2006/relationships" xmlns:m="http://schemas.openxmlformats.org/officeDocument/2006/math" xmlns:v="urn:schemas-microsoft-com:vml" xmlns:wp14="http://schemas.microsoft.com/office/word/2010/wordprocessingDrawing" xmlns:wp="http://schemas.openxmlformats.org/drawingml/2006/wordprocessingDrawing" xmlns:w10="urn:schemas-microsoft-com:office:word" xmlns:w="http://schemas.openxmlformats.org/wordprocessingml/2006/main" xmlns:w14="http://schemas.microsoft.com/office/word/2010/wordml" xmlns:w15="http://schemas.microsoft.com/office/word/2012/wordml" xmlns:w16cid="http://schemas.microsoft.com/office/word/2016/wordml/cid" xmlns:w16se="http://schemas.microsoft.com/office/word/2015/wordml/symex" xmlns:wpg="http://schemas.microsoft.com/office/word/2010/wordprocessingGroup" xmlns:wpi="http://schemas.microsoft.com/office/word/2010/wordprocessingInk" xmlns:wne="http://schemas.microsoft.com/office/word/2006/wordml" xmlns:wps="http://schemas.microsoft.com/office/word/2010/wordprocessingShape" mc:Ignorable="w14 w15 w16se w16cid wp14">
   <w:body>
     <w:p>
       <w:pPr>
@@ -360,8 +360,6 @@
         </w:rPr>
         <w:t>99</w:t>
       </w:r>
-      <w:bookmarkStart w:id="7" w:name="_GoBack"/>
-      <w:bookmarkEnd w:id="7"/>
       <w:r>
         <w:rPr>
           <w:rFonts w:ascii="Arial" w:hAnsi="Arial" w:cs="Arial"/>
@@ -445,7 +443,7 @@
           </w:ffData>
         </w:fldChar>
       </w:r>
-      <w:bookmarkStart w:id="8" w:name="Text10"/>
+      <w:bookmarkStart w:id="7" w:name="Text10"/>
       <w:r>
         <w:rPr>
           <w:rFonts w:ascii="Arial" w:eastAsia="Times New Roman" w:hAnsi="Arial" w:cs="Arial"/>
@@ -501,7 +499,7 @@
         </w:rPr>
         <w:fldChar w:fldCharType="end"/>
       </w:r>
-      <w:bookmarkEnd w:id="8"/>
+      <w:bookmarkEnd w:id="7"/>
     </w:p>
     <w:p>
       <w:pPr>
@@ -559,7 +557,7 @@
           </w:ffData>
         </w:fldChar>
       </w:r>
-      <w:bookmarkStart w:id="9" w:name="Text12"/>
+      <w:bookmarkStart w:id="8" w:name="Text12"/>
       <w:r>
         <w:rPr>
           <w:rFonts w:ascii="Arial" w:eastAsia="Times New Roman" w:hAnsi="Arial" w:cs="Arial"/>
@@ -605,7 +603,7 @@
         </w:rPr>
         <w:fldChar w:fldCharType="end"/>
       </w:r>
-      <w:bookmarkEnd w:id="9"/>
+      <w:bookmarkEnd w:id="8"/>
       <w:r>
         <w:rPr>
           <w:rFonts w:ascii="Arial" w:eastAsia="Times New Roman" w:hAnsi="Arial" w:cs="Arial"/>
@@ -633,7 +631,7 @@
           </w:ffData>
         </w:fldChar>
       </w:r>
-      <w:bookmarkStart w:id="10" w:name="Text13"/>
+      <w:bookmarkStart w:id="9" w:name="Text13"/>
       <w:r>
         <w:rPr>
           <w:rFonts w:ascii="Arial" w:eastAsia="Times New Roman" w:hAnsi="Arial" w:cs="Arial"/>
@@ -679,7 +677,7 @@
         </w:rPr>
         <w:fldChar w:fldCharType="end"/>
       </w:r>
-      <w:bookmarkEnd w:id="10"/>
+      <w:bookmarkEnd w:id="9"/>
       <w:r>
         <w:rPr>
           <w:rFonts w:ascii="Arial" w:eastAsia="Times New Roman" w:hAnsi="Arial" w:cs="Arial"/>
@@ -707,7 +705,7 @@
           </w:ffData>
         </w:fldChar>
       </w:r>
-      <w:bookmarkStart w:id="11" w:name="Text14"/>
+      <w:bookmarkStart w:id="10" w:name="Text14"/>
       <w:r>
         <w:rPr>
           <w:rFonts w:ascii="Arial" w:eastAsia="Times New Roman" w:hAnsi="Arial" w:cs="Arial"/>
@@ -752,7 +750,7 @@
         </w:rPr>
         <w:fldChar w:fldCharType="end"/>
       </w:r>
-      <w:bookmarkEnd w:id="11"/>
+      <w:bookmarkEnd w:id="10"/>
     </w:p>
     <w:p>
       <w:pPr>
@@ -802,7 +800,7 @@
         </w:rPr>
         <w:tab/>
       </w:r>
-      <w:bookmarkStart w:id="12" w:name="Text11"/>
+      <w:bookmarkStart w:id="11" w:name="Text11"/>
       <w:r>
         <w:rPr>
           <w:rFonts w:ascii="Arial" w:eastAsia="Times New Roman" w:hAnsi="Arial" w:cs="Arial"/>
@@ -876,7 +874,7 @@
         </w:rPr>
         <w:fldChar w:fldCharType="end"/>
       </w:r>
-      <w:bookmarkEnd w:id="12"/>
+      <w:bookmarkEnd w:id="11"/>
     </w:p>
     <w:p>
       <w:pPr>
@@ -982,7 +980,7 @@
                 </w:ffData>
               </w:fldChar>
             </w:r>
-            <w:bookmarkStart w:id="13" w:name="Text2"/>
+            <w:bookmarkStart w:id="12" w:name="Text2"/>
             <w:r>
               <w:rPr>
                 <w:rFonts w:ascii="Arial" w:hAnsi="Arial" w:cs="Arial"/>
@@ -1024,7 +1022,7 @@
               </w:rPr>
               <w:fldChar w:fldCharType="end"/>
             </w:r>
-            <w:bookmarkEnd w:id="13"/>
+            <w:bookmarkEnd w:id="12"/>
           </w:p>
         </w:tc>
       </w:tr>
@@ -2134,6 +2132,8 @@
               </w:rPr>
               <w:fldChar w:fldCharType="separate"/>
             </w:r>
+            <w:bookmarkStart w:id="13" w:name="_GoBack"/>
+            <w:bookmarkEnd w:id="13"/>
             <w:r>
               <w:rPr>
                 <w:rFonts w:ascii="Arial" w:hAnsi="Arial" w:cs="Arial"/>
@@ -5243,7 +5243,7 @@
 </file>
 
 <file path=word/endnotes.xml><?xml version="1.0" encoding="utf-8"?>
-<w:endnotes xmlns:wpc="http://schemas.microsoft.com/office/word/2010/wordprocessingCanvas" xmlns:cx="http://schemas.microsoft.com/office/drawing/2014/chartex" xmlns:cx1="http://schemas.microsoft.com/office/drawing/2015/9/8/chartex" xmlns:cx2="http://schemas.microsoft.com/office/drawing/2015/10/21/chartex" xmlns:cx3="http://schemas.microsoft.com/office/drawing/2016/5/9/chartex" xmlns:cx4="http://schemas.microsoft.com/office/drawing/2016/5/10/chartex" xmlns:cx5="http://schemas.microsoft.com/office/drawing/2016/5/11/chartex" xmlns:mc="http://schemas.openxmlformats.org/markup-compatibility/2006" xmlns:o="urn:schemas-microsoft-com:office:office" xmlns:r="http://schemas.openxmlformats.org/officeDocument/2006/relationships" xmlns:m="http://schemas.openxmlformats.org/officeDocument/2006/math" xmlns:v="urn:schemas-microsoft-com:vml" xmlns:wp14="http://schemas.microsoft.com/office/word/2010/wordprocessingDrawing" xmlns:wp="http://schemas.openxmlformats.org/drawingml/2006/wordprocessingDrawing" xmlns:w10="urn:schemas-microsoft-com:office:word" xmlns:w="http://schemas.openxmlformats.org/wordprocessingml/2006/main" xmlns:w14="http://schemas.microsoft.com/office/word/2010/wordml" xmlns:w15="http://schemas.microsoft.com/office/word/2012/wordml" xmlns:w16se="http://schemas.microsoft.com/office/word/2015/wordml/symex" xmlns:wpg="http://schemas.microsoft.com/office/word/2010/wordprocessingGroup" xmlns:wpi="http://schemas.microsoft.com/office/word/2010/wordprocessingInk" xmlns:wne="http://schemas.microsoft.com/office/word/2006/wordml" xmlns:wps="http://schemas.microsoft.com/office/word/2010/wordprocessingShape" mc:Ignorable="w14 w15 w16se wp14">
+<w:endnotes xmlns:wpc="http://schemas.microsoft.com/office/word/2010/wordprocessingCanvas" xmlns:cx="http://schemas.microsoft.com/office/drawing/2014/chartex" xmlns:cx1="http://schemas.microsoft.com/office/drawing/2015/9/8/chartex" xmlns:cx2="http://schemas.microsoft.com/office/drawing/2015/10/21/chartex" xmlns:cx3="http://schemas.microsoft.com/office/drawing/2016/5/9/chartex" xmlns:cx4="http://schemas.microsoft.com/office/drawing/2016/5/10/chartex" xmlns:cx5="http://schemas.microsoft.com/office/drawing/2016/5/11/chartex" xmlns:cx6="http://schemas.microsoft.com/office/drawing/2016/5/12/chartex" xmlns:cx7="http://schemas.microsoft.com/office/drawing/2016/5/13/chartex" xmlns:cx8="http://schemas.microsoft.com/office/drawing/2016/5/14/chartex" xmlns:mc="http://schemas.openxmlformats.org/markup-compatibility/2006" xmlns:aink="http://schemas.microsoft.com/office/drawing/2016/ink" xmlns:am3d="http://schemas.microsoft.com/office/drawing/2017/model3d" xmlns:o="urn:schemas-microsoft-com:office:office" xmlns:r="http://schemas.openxmlformats.org/officeDocument/2006/relationships" xmlns:m="http://schemas.openxmlformats.org/officeDocument/2006/math" xmlns:v="urn:schemas-microsoft-com:vml" xmlns:wp14="http://schemas.microsoft.com/office/word/2010/wordprocessingDrawing" xmlns:wp="http://schemas.openxmlformats.org/drawingml/2006/wordprocessingDrawing" xmlns:w10="urn:schemas-microsoft-com:office:word" xmlns:w="http://schemas.openxmlformats.org/wordprocessingml/2006/main" xmlns:w14="http://schemas.microsoft.com/office/word/2010/wordml" xmlns:w15="http://schemas.microsoft.com/office/word/2012/wordml" xmlns:w16cid="http://schemas.microsoft.com/office/word/2016/wordml/cid" xmlns:w16se="http://schemas.microsoft.com/office/word/2015/wordml/symex" xmlns:wpg="http://schemas.microsoft.com/office/word/2010/wordprocessingGroup" xmlns:wpi="http://schemas.microsoft.com/office/word/2010/wordprocessingInk" xmlns:wne="http://schemas.microsoft.com/office/word/2006/wordml" xmlns:wps="http://schemas.microsoft.com/office/word/2010/wordprocessingShape" mc:Ignorable="w14 w15 w16se w16cid wp14">
   <w:endnote w:type="separator" w:id="-1">
     <w:p>
       <w:r>
@@ -5262,7 +5262,7 @@
 </file>
 
 <file path=word/footer1.xml><?xml version="1.0" encoding="utf-8"?>
-<w:ftr xmlns:wpc="http://schemas.microsoft.com/office/word/2010/wordprocessingCanvas" xmlns:cx="http://schemas.microsoft.com/office/drawing/2014/chartex" xmlns:cx1="http://schemas.microsoft.com/office/drawing/2015/9/8/chartex" xmlns:cx2="http://schemas.microsoft.com/office/drawing/2015/10/21/chartex" xmlns:cx3="http://schemas.microsoft.com/office/drawing/2016/5/9/chartex" xmlns:cx4="http://schemas.microsoft.com/office/drawing/2016/5/10/chartex" xmlns:cx5="http://schemas.microsoft.com/office/drawing/2016/5/11/chartex" xmlns:mc="http://schemas.openxmlformats.org/markup-compatibility/2006" xmlns:o="urn:schemas-microsoft-com:office:office" xmlns:r="http://schemas.openxmlformats.org/officeDocument/2006/relationships" xmlns:m="http://schemas.openxmlformats.org/officeDocument/2006/math" xmlns:v="urn:schemas-microsoft-com:vml" xmlns:wp14="http://schemas.microsoft.com/office/word/2010/wordprocessingDrawing" xmlns:wp="http://schemas.openxmlformats.org/drawingml/2006/wordprocessingDrawing" xmlns:w10="urn:schemas-microsoft-com:office:word" xmlns:w="http://schemas.openxmlformats.org/wordprocessingml/2006/main" xmlns:w14="http://schemas.microsoft.com/office/word/2010/wordml" xmlns:w15="http://schemas.microsoft.com/office/word/2012/wordml" xmlns:w16se="http://schemas.microsoft.com/office/word/2015/wordml/symex" xmlns:wpg="http://schemas.microsoft.com/office/word/2010/wordprocessingGroup" xmlns:wpi="http://schemas.microsoft.com/office/word/2010/wordprocessingInk" xmlns:wne="http://schemas.microsoft.com/office/word/2006/wordml" xmlns:wps="http://schemas.microsoft.com/office/word/2010/wordprocessingShape" mc:Ignorable="w14 w15 w16se wp14">
+<w:ftr xmlns:wpc="http://schemas.microsoft.com/office/word/2010/wordprocessingCanvas" xmlns:cx="http://schemas.microsoft.com/office/drawing/2014/chartex" xmlns:cx1="http://schemas.microsoft.com/office/drawing/2015/9/8/chartex" xmlns:cx2="http://schemas.microsoft.com/office/drawing/2015/10/21/chartex" xmlns:cx3="http://schemas.microsoft.com/office/drawing/2016/5/9/chartex" xmlns:cx4="http://schemas.microsoft.com/office/drawing/2016/5/10/chartex" xmlns:cx5="http://schemas.microsoft.com/office/drawing/2016/5/11/chartex" xmlns:cx6="http://schemas.microsoft.com/office/drawing/2016/5/12/chartex" xmlns:cx7="http://schemas.microsoft.com/office/drawing/2016/5/13/chartex" xmlns:cx8="http://schemas.microsoft.com/office/drawing/2016/5/14/chartex" xmlns:mc="http://schemas.openxmlformats.org/markup-compatibility/2006" xmlns:aink="http://schemas.microsoft.com/office/drawing/2016/ink" xmlns:am3d="http://schemas.microsoft.com/office/drawing/2017/model3d" xmlns:o="urn:schemas-microsoft-com:office:office" xmlns:r="http://schemas.openxmlformats.org/officeDocument/2006/relationships" xmlns:m="http://schemas.openxmlformats.org/officeDocument/2006/math" xmlns:v="urn:schemas-microsoft-com:vml" xmlns:wp14="http://schemas.microsoft.com/office/word/2010/wordprocessingDrawing" xmlns:wp="http://schemas.openxmlformats.org/drawingml/2006/wordprocessingDrawing" xmlns:w10="urn:schemas-microsoft-com:office:word" xmlns:w="http://schemas.openxmlformats.org/wordprocessingml/2006/main" xmlns:w14="http://schemas.microsoft.com/office/word/2010/wordml" xmlns:w15="http://schemas.microsoft.com/office/word/2012/wordml" xmlns:w16cid="http://schemas.microsoft.com/office/word/2016/wordml/cid" xmlns:w16se="http://schemas.microsoft.com/office/word/2015/wordml/symex" xmlns:wpg="http://schemas.microsoft.com/office/word/2010/wordprocessingGroup" xmlns:wpi="http://schemas.microsoft.com/office/word/2010/wordprocessingInk" xmlns:wne="http://schemas.microsoft.com/office/word/2006/wordml" xmlns:wps="http://schemas.microsoft.com/office/word/2010/wordprocessingShape" mc:Ignorable="w14 w15 w16se w16cid wp14">
   <w:p>
     <w:pPr>
       <w:pStyle w:val="Footer"/>
@@ -5341,7 +5341,7 @@
 </file>
 
 <file path=word/footnotes.xml><?xml version="1.0" encoding="utf-8"?>
-<w:footnotes xmlns:wpc="http://schemas.microsoft.com/office/word/2010/wordprocessingCanvas" xmlns:cx="http://schemas.microsoft.com/office/drawing/2014/chartex" xmlns:cx1="http://schemas.microsoft.com/office/drawing/2015/9/8/chartex" xmlns:cx2="http://schemas.microsoft.com/office/drawing/2015/10/21/chartex" xmlns:cx3="http://schemas.microsoft.com/office/drawing/2016/5/9/chartex" xmlns:cx4="http://schemas.microsoft.com/office/drawing/2016/5/10/chartex" xmlns:cx5="http://schemas.microsoft.com/office/drawing/2016/5/11/chartex" xmlns:mc="http://schemas.openxmlformats.org/markup-compatibility/2006" xmlns:o="urn:schemas-microsoft-com:office:office" xmlns:r="http://schemas.openxmlformats.org/officeDocument/2006/relationships" xmlns:m="http://schemas.openxmlformats.org/officeDocument/2006/math" xmlns:v="urn:schemas-microsoft-com:vml" xmlns:wp14="http://schemas.microsoft.com/office/word/2010/wordprocessingDrawing" xmlns:wp="http://schemas.openxmlformats.org/drawingml/2006/wordprocessingDrawing" xmlns:w10="urn:schemas-microsoft-com:office:word" xmlns:w="http://schemas.openxmlformats.org/wordprocessingml/2006/main" xmlns:w14="http://schemas.microsoft.com/office/word/2010/wordml" xmlns:w15="http://schemas.microsoft.com/office/word/2012/wordml" xmlns:w16se="http://schemas.microsoft.com/office/word/2015/wordml/symex" xmlns:wpg="http://schemas.microsoft.com/office/word/2010/wordprocessingGroup" xmlns:wpi="http://schemas.microsoft.com/office/word/2010/wordprocessingInk" xmlns:wne="http://schemas.microsoft.com/office/word/2006/wordml" xmlns:wps="http://schemas.microsoft.com/office/word/2010/wordprocessingShape" mc:Ignorable="w14 w15 w16se wp14">
+<w:footnotes xmlns:wpc="http://schemas.microsoft.com/office/word/2010/wordprocessingCanvas" xmlns:cx="http://schemas.microsoft.com/office/drawing/2014/chartex" xmlns:cx1="http://schemas.microsoft.com/office/drawing/2015/9/8/chartex" xmlns:cx2="http://schemas.microsoft.com/office/drawing/2015/10/21/chartex" xmlns:cx3="http://schemas.microsoft.com/office/drawing/2016/5/9/chartex" xmlns:cx4="http://schemas.microsoft.com/office/drawing/2016/5/10/chartex" xmlns:cx5="http://schemas.microsoft.com/office/drawing/2016/5/11/chartex" xmlns:cx6="http://schemas.microsoft.com/office/drawing/2016/5/12/chartex" xmlns:cx7="http://schemas.microsoft.com/office/drawing/2016/5/13/chartex" xmlns:cx8="http://schemas.microsoft.com/office/drawing/2016/5/14/chartex" xmlns:mc="http://schemas.openxmlformats.org/markup-compatibility/2006" xmlns:aink="http://schemas.microsoft.com/office/drawing/2016/ink" xmlns:am3d="http://schemas.microsoft.com/office/drawing/2017/model3d" xmlns:o="urn:schemas-microsoft-com:office:office" xmlns:r="http://schemas.openxmlformats.org/officeDocument/2006/relationships" xmlns:m="http://schemas.openxmlformats.org/officeDocument/2006/math" xmlns:v="urn:schemas-microsoft-com:vml" xmlns:wp14="http://schemas.microsoft.com/office/word/2010/wordprocessingDrawing" xmlns:wp="http://schemas.openxmlformats.org/drawingml/2006/wordprocessingDrawing" xmlns:w10="urn:schemas-microsoft-com:office:word" xmlns:w="http://schemas.openxmlformats.org/wordprocessingml/2006/main" xmlns:w14="http://schemas.microsoft.com/office/word/2010/wordml" xmlns:w15="http://schemas.microsoft.com/office/word/2012/wordml" xmlns:w16cid="http://schemas.microsoft.com/office/word/2016/wordml/cid" xmlns:w16se="http://schemas.microsoft.com/office/word/2015/wordml/symex" xmlns:wpg="http://schemas.microsoft.com/office/word/2010/wordprocessingGroup" xmlns:wpi="http://schemas.microsoft.com/office/word/2010/wordprocessingInk" xmlns:wne="http://schemas.microsoft.com/office/word/2006/wordml" xmlns:wps="http://schemas.microsoft.com/office/word/2010/wordprocessingShape" mc:Ignorable="w14 w15 w16se w16cid wp14">
   <w:footnote w:type="separator" w:id="-1">
     <w:p>
       <w:r>
@@ -5360,7 +5360,7 @@
 </file>
 
 <file path=word/header1.xml><?xml version="1.0" encoding="utf-8"?>
-<w:hdr xmlns:wpc="http://schemas.microsoft.com/office/word/2010/wordprocessingCanvas" xmlns:cx="http://schemas.microsoft.com/office/drawing/2014/chartex" xmlns:cx1="http://schemas.microsoft.com/office/drawing/2015/9/8/chartex" xmlns:cx2="http://schemas.microsoft.com/office/drawing/2015/10/21/chartex" xmlns:cx3="http://schemas.microsoft.com/office/drawing/2016/5/9/chartex" xmlns:cx4="http://schemas.microsoft.com/office/drawing/2016/5/10/chartex" xmlns:cx5="http://schemas.microsoft.com/office/drawing/2016/5/11/chartex" xmlns:mc="http://schemas.openxmlformats.org/markup-compatibility/2006" xmlns:o="urn:schemas-microsoft-com:office:office" xmlns:r="http://schemas.openxmlformats.org/officeDocument/2006/relationships" xmlns:m="http://schemas.openxmlformats.org/officeDocument/2006/math" xmlns:v="urn:schemas-microsoft-com:vml" xmlns:wp14="http://schemas.microsoft.com/office/word/2010/wordprocessingDrawing" xmlns:wp="http://schemas.openxmlformats.org/drawingml/2006/wordprocessingDrawing" xmlns:w10="urn:schemas-microsoft-com:office:word" xmlns:w="http://schemas.openxmlformats.org/wordprocessingml/2006/main" xmlns:w14="http://schemas.microsoft.com/office/word/2010/wordml" xmlns:w15="http://schemas.microsoft.com/office/word/2012/wordml" xmlns:w16se="http://schemas.microsoft.com/office/word/2015/wordml/symex" xmlns:wpg="http://schemas.microsoft.com/office/word/2010/wordprocessingGroup" xmlns:wpi="http://schemas.microsoft.com/office/word/2010/wordprocessingInk" xmlns:wne="http://schemas.microsoft.com/office/word/2006/wordml" xmlns:wps="http://schemas.microsoft.com/office/word/2010/wordprocessingShape" mc:Ignorable="w14 w15 w16se wp14">
+<w:hdr xmlns:wpc="http://schemas.microsoft.com/office/word/2010/wordprocessingCanvas" xmlns:cx="http://schemas.microsoft.com/office/drawing/2014/chartex" xmlns:cx1="http://schemas.microsoft.com/office/drawing/2015/9/8/chartex" xmlns:cx2="http://schemas.microsoft.com/office/drawing/2015/10/21/chartex" xmlns:cx3="http://schemas.microsoft.com/office/drawing/2016/5/9/chartex" xmlns:cx4="http://schemas.microsoft.com/office/drawing/2016/5/10/chartex" xmlns:cx5="http://schemas.microsoft.com/office/drawing/2016/5/11/chartex" xmlns:cx6="http://schemas.microsoft.com/office/drawing/2016/5/12/chartex" xmlns:cx7="http://schemas.microsoft.com/office/drawing/2016/5/13/chartex" xmlns:cx8="http://schemas.microsoft.com/office/drawing/2016/5/14/chartex" xmlns:mc="http://schemas.openxmlformats.org/markup-compatibility/2006" xmlns:aink="http://schemas.microsoft.com/office/drawing/2016/ink" xmlns:am3d="http://schemas.microsoft.com/office/drawing/2017/model3d" xmlns:o="urn:schemas-microsoft-com:office:office" xmlns:r="http://schemas.openxmlformats.org/officeDocument/2006/relationships" xmlns:m="http://schemas.openxmlformats.org/officeDocument/2006/math" xmlns:v="urn:schemas-microsoft-com:vml" xmlns:wp14="http://schemas.microsoft.com/office/word/2010/wordprocessingDrawing" xmlns:wp="http://schemas.openxmlformats.org/drawingml/2006/wordprocessingDrawing" xmlns:w10="urn:schemas-microsoft-com:office:word" xmlns:w="http://schemas.openxmlformats.org/wordprocessingml/2006/main" xmlns:w14="http://schemas.microsoft.com/office/word/2010/wordml" xmlns:w15="http://schemas.microsoft.com/office/word/2012/wordml" xmlns:w16cid="http://schemas.microsoft.com/office/word/2016/wordml/cid" xmlns:w16se="http://schemas.microsoft.com/office/word/2015/wordml/symex" xmlns:wpg="http://schemas.microsoft.com/office/word/2010/wordprocessingGroup" xmlns:wpi="http://schemas.microsoft.com/office/word/2010/wordprocessingInk" xmlns:wne="http://schemas.microsoft.com/office/word/2006/wordml" xmlns:wps="http://schemas.microsoft.com/office/word/2010/wordprocessingShape" mc:Ignorable="w14 w15 w16se w16cid wp14">
   <w:p>
     <w:pPr>
       <w:pStyle w:val="Header"/>
@@ -5499,50 +5499,14 @@
         <w:rFonts w:ascii="Arial" w:hAnsi="Arial" w:cs="Arial"/>
         <w:szCs w:val="22"/>
       </w:rPr>
-      <w:fldChar w:fldCharType="begin"/>
-    </w:r>
-    <w:r>
-      <w:rPr>
-        <w:rFonts w:ascii="Arial" w:hAnsi="Arial" w:cs="Arial"/>
-        <w:szCs w:val="22"/>
-      </w:rPr>
-      <w:instrText xml:space="preserve"> REF Schulhalbjahr12neu \h </w:instrText>
-    </w:r>
-    <w:r>
-      <w:rPr>
-        <w:rFonts w:ascii="Arial" w:hAnsi="Arial" w:cs="Arial"/>
-        <w:szCs w:val="22"/>
-      </w:rPr>
-    </w:r>
-    <w:r>
-      <w:rPr>
-        <w:rFonts w:ascii="Arial" w:hAnsi="Arial" w:cs="Arial"/>
-        <w:szCs w:val="22"/>
-      </w:rPr>
-      <w:fldChar w:fldCharType="separate"/>
-    </w:r>
-    <w:r>
-      <w:rPr>
-        <w:rFonts w:ascii="Arial" w:hAnsi="Arial" w:cs="Arial"/>
-        <w:noProof/>
-        <w:sz w:val="24"/>
-        <w:szCs w:val="24"/>
-      </w:rPr>
-      <w:t>2016/2017</w:t>
-    </w:r>
-    <w:r>
-      <w:rPr>
-        <w:rFonts w:ascii="Arial" w:hAnsi="Arial" w:cs="Arial"/>
-        <w:szCs w:val="22"/>
-      </w:rPr>
-      <w:fldChar w:fldCharType="end"/>
+      <w:t>${schuljahr}</w:t>
     </w:r>
   </w:p>
 </w:hdr>
 </file>
 
 <file path=word/numbering.xml><?xml version="1.0" encoding="utf-8"?>
-<w:numbering xmlns:wpc="http://schemas.microsoft.com/office/word/2010/wordprocessingCanvas" xmlns:cx="http://schemas.microsoft.com/office/drawing/2014/chartex" xmlns:cx1="http://schemas.microsoft.com/office/drawing/2015/9/8/chartex" xmlns:cx2="http://schemas.microsoft.com/office/drawing/2015/10/21/chartex" xmlns:cx3="http://schemas.microsoft.com/office/drawing/2016/5/9/chartex" xmlns:cx4="http://schemas.microsoft.com/office/drawing/2016/5/10/chartex" xmlns:cx5="http://schemas.microsoft.com/office/drawing/2016/5/11/chartex" xmlns:mc="http://schemas.openxmlformats.org/markup-compatibility/2006" xmlns:o="urn:schemas-microsoft-com:office:office" xmlns:r="http://schemas.openxmlformats.org/officeDocument/2006/relationships" xmlns:m="http://schemas.openxmlformats.org/officeDocument/2006/math" xmlns:v="urn:schemas-microsoft-com:vml" xmlns:wp14="http://schemas.microsoft.com/office/word/2010/wordprocessingDrawing" xmlns:wp="http://schemas.openxmlformats.org/drawingml/2006/wordprocessingDrawing" xmlns:w10="urn:schemas-microsoft-com:office:word" xmlns:w="http://schemas.openxmlformats.org/wordprocessingml/2006/main" xmlns:w14="http://schemas.microsoft.com/office/word/2010/wordml" xmlns:w15="http://schemas.microsoft.com/office/word/2012/wordml" xmlns:w16se="http://schemas.microsoft.com/office/word/2015/wordml/symex" xmlns:wpg="http://schemas.microsoft.com/office/word/2010/wordprocessingGroup" xmlns:wpi="http://schemas.microsoft.com/office/word/2010/wordprocessingInk" xmlns:wne="http://schemas.microsoft.com/office/word/2006/wordml" xmlns:wps="http://schemas.microsoft.com/office/word/2010/wordprocessingShape" mc:Ignorable="w14 w15 w16se wp14">
+<w:numbering xmlns:wpc="http://schemas.microsoft.com/office/word/2010/wordprocessingCanvas" xmlns:cx="http://schemas.microsoft.com/office/drawing/2014/chartex" xmlns:cx1="http://schemas.microsoft.com/office/drawing/2015/9/8/chartex" xmlns:cx2="http://schemas.microsoft.com/office/drawing/2015/10/21/chartex" xmlns:cx3="http://schemas.microsoft.com/office/drawing/2016/5/9/chartex" xmlns:cx4="http://schemas.microsoft.com/office/drawing/2016/5/10/chartex" xmlns:cx5="http://schemas.microsoft.com/office/drawing/2016/5/11/chartex" xmlns:cx6="http://schemas.microsoft.com/office/drawing/2016/5/12/chartex" xmlns:cx7="http://schemas.microsoft.com/office/drawing/2016/5/13/chartex" xmlns:cx8="http://schemas.microsoft.com/office/drawing/2016/5/14/chartex" xmlns:mc="http://schemas.openxmlformats.org/markup-compatibility/2006" xmlns:aink="http://schemas.microsoft.com/office/drawing/2016/ink" xmlns:am3d="http://schemas.microsoft.com/office/drawing/2017/model3d" xmlns:o="urn:schemas-microsoft-com:office:office" xmlns:r="http://schemas.openxmlformats.org/officeDocument/2006/relationships" xmlns:m="http://schemas.openxmlformats.org/officeDocument/2006/math" xmlns:v="urn:schemas-microsoft-com:vml" xmlns:wp14="http://schemas.microsoft.com/office/word/2010/wordprocessingDrawing" xmlns:wp="http://schemas.openxmlformats.org/drawingml/2006/wordprocessingDrawing" xmlns:w10="urn:schemas-microsoft-com:office:word" xmlns:w="http://schemas.openxmlformats.org/wordprocessingml/2006/main" xmlns:w14="http://schemas.microsoft.com/office/word/2010/wordml" xmlns:w15="http://schemas.microsoft.com/office/word/2012/wordml" xmlns:w16cid="http://schemas.microsoft.com/office/word/2016/wordml/cid" xmlns:w16se="http://schemas.microsoft.com/office/word/2015/wordml/symex" xmlns:wpg="http://schemas.microsoft.com/office/word/2010/wordprocessingGroup" xmlns:wpi="http://schemas.microsoft.com/office/word/2010/wordprocessingInk" xmlns:wne="http://schemas.microsoft.com/office/word/2006/wordml" xmlns:wps="http://schemas.microsoft.com/office/word/2010/wordprocessingShape" mc:Ignorable="w14 w15 w16se w16cid wp14">
   <w:abstractNum w:abstractNumId="0" w15:restartNumberingAfterBreak="0">
     <w:nsid w:val="4EAD7FB5"/>
     <w:multiLevelType w:val="hybridMultilevel"/>
@@ -5663,7 +5627,7 @@
 </file>
 
 <file path=word/styles.xml><?xml version="1.0" encoding="utf-8"?>
-<w:styles xmlns:mc="http://schemas.openxmlformats.org/markup-compatibility/2006" xmlns:r="http://schemas.openxmlformats.org/officeDocument/2006/relationships" xmlns:w="http://schemas.openxmlformats.org/wordprocessingml/2006/main" xmlns:w14="http://schemas.microsoft.com/office/word/2010/wordml" xmlns:w15="http://schemas.microsoft.com/office/word/2012/wordml" xmlns:w16se="http://schemas.microsoft.com/office/word/2015/wordml/symex" mc:Ignorable="w14 w15 w16se">
+<w:styles xmlns:mc="http://schemas.openxmlformats.org/markup-compatibility/2006" xmlns:r="http://schemas.openxmlformats.org/officeDocument/2006/relationships" xmlns:w="http://schemas.openxmlformats.org/wordprocessingml/2006/main" xmlns:w14="http://schemas.microsoft.com/office/word/2010/wordml" xmlns:w15="http://schemas.microsoft.com/office/word/2012/wordml" xmlns:w16cid="http://schemas.microsoft.com/office/word/2016/wordml/cid" xmlns:w16se="http://schemas.microsoft.com/office/word/2015/wordml/symex" mc:Ignorable="w14 w15 w16se w16cid">
   <w:docDefaults>
     <w:rPrDefault>
       <w:rPr>
@@ -5679,7 +5643,7 @@
       </w:pPr>
     </w:pPrDefault>
   </w:docDefaults>
-  <w:latentStyles w:defLockedState="0" w:defUIPriority="99" w:defSemiHidden="0" w:defUnhideWhenUsed="0" w:defQFormat="0" w:count="374">
+  <w:latentStyles w:defLockedState="0" w:defUIPriority="99" w:defSemiHidden="0" w:defUnhideWhenUsed="0" w:defQFormat="0" w:count="375">
     <w:lsdException w:name="Normal" w:uiPriority="0" w:qFormat="1"/>
     <w:lsdException w:name="heading 1" w:uiPriority="9" w:qFormat="1"/>
     <w:lsdException w:name="heading 2" w:semiHidden="1" w:uiPriority="9" w:unhideWhenUsed="1" w:qFormat="1"/>
@@ -5785,7 +5749,6 @@
     <w:lsdException w:name="HTML Sample" w:semiHidden="1" w:unhideWhenUsed="1"/>
     <w:lsdException w:name="HTML Typewriter" w:semiHidden="1" w:unhideWhenUsed="1"/>
     <w:lsdException w:name="HTML Variable" w:semiHidden="1" w:unhideWhenUsed="1"/>
-    <w:lsdException w:name="Normal Table" w:semiHidden="1" w:unhideWhenUsed="1"/>
     <w:lsdException w:name="annotation subject" w:semiHidden="1" w:unhideWhenUsed="1"/>
     <w:lsdException w:name="No List" w:semiHidden="1" w:unhideWhenUsed="1"/>
     <w:lsdException w:name="Outline List 1" w:semiHidden="1" w:unhideWhenUsed="1"/>
@@ -5832,9 +5795,7 @@
     <w:lsdException w:name="Table Subtle 2" w:semiHidden="1" w:unhideWhenUsed="1"/>
     <w:lsdException w:name="Table Web 1" w:semiHidden="1" w:unhideWhenUsed="1"/>
     <w:lsdException w:name="Table Web 2" w:semiHidden="1" w:unhideWhenUsed="1"/>
-    <w:lsdException w:name="Table Web 3" w:semiHidden="1" w:unhideWhenUsed="1"/>
     <w:lsdException w:name="Balloon Text" w:semiHidden="1" w:unhideWhenUsed="1"/>
-    <w:lsdException w:name="Table Theme" w:semiHidden="1" w:unhideWhenUsed="1"/>
     <w:lsdException w:name="Placeholder Text" w:semiHidden="1"/>
     <w:lsdException w:name="No Spacing" w:uiPriority="1" w:qFormat="1"/>
     <w:lsdException w:name="Light Shading" w:uiPriority="60"/>
@@ -6053,6 +6014,7 @@
     <w:lsdException w:name="Mention" w:semiHidden="1" w:unhideWhenUsed="1"/>
     <w:lsdException w:name="Smart Hyperlink" w:semiHidden="1" w:unhideWhenUsed="1"/>
     <w:lsdException w:name="Hashtag" w:semiHidden="1" w:unhideWhenUsed="1"/>
+    <w:lsdException w:name="Unresolved Mention" w:semiHidden="1" w:unhideWhenUsed="1"/>
   </w:latentStyles>
   <w:style w:type="paragraph" w:default="1" w:styleId="Normal">
     <w:name w:val="Normal"/>
@@ -6453,7 +6415,7 @@
 </file>
 
 <file path=word/glossary/document.xml><?xml version="1.0" encoding="utf-8"?>
-<w:glossaryDocument xmlns:wpc="http://schemas.microsoft.com/office/word/2010/wordprocessingCanvas" xmlns:cx="http://schemas.microsoft.com/office/drawing/2014/chartex" xmlns:cx1="http://schemas.microsoft.com/office/drawing/2015/9/8/chartex" xmlns:cx2="http://schemas.microsoft.com/office/drawing/2015/10/21/chartex" xmlns:cx3="http://schemas.microsoft.com/office/drawing/2016/5/9/chartex" xmlns:cx4="http://schemas.microsoft.com/office/drawing/2016/5/10/chartex" xmlns:cx5="http://schemas.microsoft.com/office/drawing/2016/5/11/chartex" xmlns:mc="http://schemas.openxmlformats.org/markup-compatibility/2006" xmlns:o="urn:schemas-microsoft-com:office:office" xmlns:r="http://schemas.openxmlformats.org/officeDocument/2006/relationships" xmlns:m="http://schemas.openxmlformats.org/officeDocument/2006/math" xmlns:v="urn:schemas-microsoft-com:vml" xmlns:wp14="http://schemas.microsoft.com/office/word/2010/wordprocessingDrawing" xmlns:wp="http://schemas.openxmlformats.org/drawingml/2006/wordprocessingDrawing" xmlns:w10="urn:schemas-microsoft-com:office:word" xmlns:w="http://schemas.openxmlformats.org/wordprocessingml/2006/main" xmlns:w14="http://schemas.microsoft.com/office/word/2010/wordml" xmlns:w15="http://schemas.microsoft.com/office/word/2012/wordml" xmlns:w16se="http://schemas.microsoft.com/office/word/2015/wordml/symex" xmlns:wpg="http://schemas.microsoft.com/office/word/2010/wordprocessingGroup" xmlns:wpi="http://schemas.microsoft.com/office/word/2010/wordprocessingInk" xmlns:wne="http://schemas.microsoft.com/office/word/2006/wordml" xmlns:wps="http://schemas.microsoft.com/office/word/2010/wordprocessingShape" mc:Ignorable="w14 w15 w16se wp14">
+<w:glossaryDocument xmlns:wpc="http://schemas.microsoft.com/office/word/2010/wordprocessingCanvas" xmlns:cx="http://schemas.microsoft.com/office/drawing/2014/chartex" xmlns:cx1="http://schemas.microsoft.com/office/drawing/2015/9/8/chartex" xmlns:cx2="http://schemas.microsoft.com/office/drawing/2015/10/21/chartex" xmlns:cx3="http://schemas.microsoft.com/office/drawing/2016/5/9/chartex" xmlns:cx4="http://schemas.microsoft.com/office/drawing/2016/5/10/chartex" xmlns:cx5="http://schemas.microsoft.com/office/drawing/2016/5/11/chartex" xmlns:cx6="http://schemas.microsoft.com/office/drawing/2016/5/12/chartex" xmlns:cx7="http://schemas.microsoft.com/office/drawing/2016/5/13/chartex" xmlns:cx8="http://schemas.microsoft.com/office/drawing/2016/5/14/chartex" xmlns:mc="http://schemas.openxmlformats.org/markup-compatibility/2006" xmlns:aink="http://schemas.microsoft.com/office/drawing/2016/ink" xmlns:am3d="http://schemas.microsoft.com/office/drawing/2017/model3d" xmlns:o="urn:schemas-microsoft-com:office:office" xmlns:r="http://schemas.openxmlformats.org/officeDocument/2006/relationships" xmlns:m="http://schemas.openxmlformats.org/officeDocument/2006/math" xmlns:v="urn:schemas-microsoft-com:vml" xmlns:wp14="http://schemas.microsoft.com/office/word/2010/wordprocessingDrawing" xmlns:wp="http://schemas.openxmlformats.org/drawingml/2006/wordprocessingDrawing" xmlns:w10="urn:schemas-microsoft-com:office:word" xmlns:w="http://schemas.openxmlformats.org/wordprocessingml/2006/main" xmlns:w14="http://schemas.microsoft.com/office/word/2010/wordml" xmlns:w15="http://schemas.microsoft.com/office/word/2012/wordml" xmlns:w16cid="http://schemas.microsoft.com/office/word/2016/wordml/cid" xmlns:w16se="http://schemas.microsoft.com/office/word/2015/wordml/symex" xmlns:wpg="http://schemas.microsoft.com/office/word/2010/wordprocessingGroup" xmlns:wpi="http://schemas.microsoft.com/office/word/2010/wordprocessingInk" xmlns:wne="http://schemas.microsoft.com/office/word/2006/wordml" xmlns:wps="http://schemas.microsoft.com/office/word/2010/wordprocessingShape" mc:Ignorable="w14 w15 w16se w16cid wp14">
   <w:docParts>
     <w:docPart>
       <w:docPartPr>
@@ -7712,7 +7674,7 @@
 </file>
 
 <file path=word/glossary/fontTable.xml><?xml version="1.0" encoding="utf-8"?>
-<w:fonts xmlns:mc="http://schemas.openxmlformats.org/markup-compatibility/2006" xmlns:r="http://schemas.openxmlformats.org/officeDocument/2006/relationships" xmlns:w="http://schemas.openxmlformats.org/wordprocessingml/2006/main" xmlns:w14="http://schemas.microsoft.com/office/word/2010/wordml" xmlns:w15="http://schemas.microsoft.com/office/word/2012/wordml" xmlns:w16se="http://schemas.microsoft.com/office/word/2015/wordml/symex" mc:Ignorable="w14 w15 w16se">
+<w:fonts xmlns:mc="http://schemas.openxmlformats.org/markup-compatibility/2006" xmlns:r="http://schemas.openxmlformats.org/officeDocument/2006/relationships" xmlns:w="http://schemas.openxmlformats.org/wordprocessingml/2006/main" xmlns:w14="http://schemas.microsoft.com/office/word/2010/wordml" xmlns:w15="http://schemas.microsoft.com/office/word/2012/wordml" xmlns:w16cid="http://schemas.microsoft.com/office/word/2016/wordml/cid" xmlns:w16se="http://schemas.microsoft.com/office/word/2015/wordml/symex" mc:Ignorable="w14 w15 w16se w16cid">
   <w:font w:name="Symbol">
     <w:panose1 w:val="05050102010706020507"/>
     <w:charset w:val="02"/>
@@ -7775,7 +7737,7 @@
     <w:charset w:val="00"/>
     <w:family w:val="roman"/>
     <w:pitch w:val="variable"/>
-    <w:sig w:usb0="E00002FF" w:usb1="400004FF" w:usb2="00000000" w:usb3="00000000" w:csb0="0000019F" w:csb1="00000000"/>
+    <w:sig w:usb0="E00006FF" w:usb1="400004FF" w:usb2="00000000" w:usb3="00000000" w:csb0="0000019F" w:csb1="00000000"/>
   </w:font>
   <w:font w:name="DengXian">
     <w:altName w:val="等线"/>
@@ -7804,9 +7766,10 @@
 </file>
 
 <file path=word/glossary/settings.xml><?xml version="1.0" encoding="utf-8"?>
-<w:settings xmlns:mc="http://schemas.openxmlformats.org/markup-compatibility/2006" xmlns:o="urn:schemas-microsoft-com:office:office" xmlns:r="http://schemas.openxmlformats.org/officeDocument/2006/relationships" xmlns:m="http://schemas.openxmlformats.org/officeDocument/2006/math" xmlns:v="urn:schemas-microsoft-com:vml" xmlns:w10="urn:schemas-microsoft-com:office:word" xmlns:w="http://schemas.openxmlformats.org/wordprocessingml/2006/main" xmlns:w14="http://schemas.microsoft.com/office/word/2010/wordml" xmlns:w15="http://schemas.microsoft.com/office/word/2012/wordml" xmlns:w16se="http://schemas.microsoft.com/office/word/2015/wordml/symex" xmlns:sl="http://schemas.openxmlformats.org/schemaLibrary/2006/main" mc:Ignorable="w14 w15 w16se">
+<w:settings xmlns:mc="http://schemas.openxmlformats.org/markup-compatibility/2006" xmlns:o="urn:schemas-microsoft-com:office:office" xmlns:r="http://schemas.openxmlformats.org/officeDocument/2006/relationships" xmlns:m="http://schemas.openxmlformats.org/officeDocument/2006/math" xmlns:v="urn:schemas-microsoft-com:vml" xmlns:w10="urn:schemas-microsoft-com:office:word" xmlns:w="http://schemas.openxmlformats.org/wordprocessingml/2006/main" xmlns:w14="http://schemas.microsoft.com/office/word/2010/wordml" xmlns:w15="http://schemas.microsoft.com/office/word/2012/wordml" xmlns:w16cid="http://schemas.microsoft.com/office/word/2016/wordml/cid" xmlns:w16se="http://schemas.microsoft.com/office/word/2015/wordml/symex" xmlns:sl="http://schemas.openxmlformats.org/schemaLibrary/2006/main" mc:Ignorable="w14 w15 w16se w16cid">
   <w:view w:val="normal"/>
   <w:defaultTabStop w:val="720"/>
+  <w:hyphenationZone w:val="425"/>
   <w:characterSpacingControl w:val="doNotCompress"/>
   <w:compat>
     <w:useFELayout/>
@@ -7815,10 +7778,12 @@
     <w:compatSetting w:name="enableOpenTypeFeatures" w:uri="http://schemas.microsoft.com/office/word" w:val="1"/>
     <w:compatSetting w:name="doNotFlipMirrorIndents" w:uri="http://schemas.microsoft.com/office/word" w:val="1"/>
     <w:compatSetting w:name="differentiateMultirowTableHeaders" w:uri="http://schemas.microsoft.com/office/word" w:val="1"/>
+    <w:compatSetting w:name="useWord2013TrackBottomHyphenation" w:uri="http://schemas.microsoft.com/office/word" w:val="1"/>
   </w:compat>
   <w:rsids>
     <w:rsidRoot w:val="00175EDD"/>
     <w:rsid w:val="00175EDD"/>
+    <w:rsid w:val="00580F75"/>
     <w:rsid w:val="008E4D11"/>
     <w:rsid w:val="009A5209"/>
     <w:rsid w:val="00A53AF4"/>
@@ -7848,7 +7813,7 @@
 </file>
 
 <file path=word/glossary/styles.xml><?xml version="1.0" encoding="utf-8"?>
-<w:styles xmlns:mc="http://schemas.openxmlformats.org/markup-compatibility/2006" xmlns:r="http://schemas.openxmlformats.org/officeDocument/2006/relationships" xmlns:w="http://schemas.openxmlformats.org/wordprocessingml/2006/main" xmlns:w14="http://schemas.microsoft.com/office/word/2010/wordml" xmlns:w15="http://schemas.microsoft.com/office/word/2012/wordml" xmlns:w16se="http://schemas.microsoft.com/office/word/2015/wordml/symex" mc:Ignorable="w14 w15 w16se">
+<w:styles xmlns:mc="http://schemas.openxmlformats.org/markup-compatibility/2006" xmlns:r="http://schemas.openxmlformats.org/officeDocument/2006/relationships" xmlns:w="http://schemas.openxmlformats.org/wordprocessingml/2006/main" xmlns:w14="http://schemas.microsoft.com/office/word/2010/wordml" xmlns:w15="http://schemas.microsoft.com/office/word/2012/wordml" xmlns:w16cid="http://schemas.microsoft.com/office/word/2016/wordml/cid" xmlns:w16se="http://schemas.microsoft.com/office/word/2015/wordml/symex" mc:Ignorable="w14 w15 w16se w16cid">
   <w:docDefaults>
     <w:rPrDefault>
       <w:rPr>
@@ -7864,7 +7829,7 @@
       </w:pPr>
     </w:pPrDefault>
   </w:docDefaults>
-  <w:latentStyles w:defLockedState="0" w:defUIPriority="99" w:defSemiHidden="0" w:defUnhideWhenUsed="0" w:defQFormat="0" w:count="374">
+  <w:latentStyles w:defLockedState="0" w:defUIPriority="99" w:defSemiHidden="0" w:defUnhideWhenUsed="0" w:defQFormat="0" w:count="375">
     <w:lsdException w:name="Normal" w:uiPriority="0" w:qFormat="1"/>
     <w:lsdException w:name="heading 1" w:uiPriority="9" w:qFormat="1"/>
     <w:lsdException w:name="heading 2" w:semiHidden="1" w:uiPriority="9" w:unhideWhenUsed="1" w:qFormat="1"/>
@@ -7970,7 +7935,6 @@
     <w:lsdException w:name="HTML Sample" w:semiHidden="1" w:unhideWhenUsed="1"/>
     <w:lsdException w:name="HTML Typewriter" w:semiHidden="1" w:unhideWhenUsed="1"/>
     <w:lsdException w:name="HTML Variable" w:semiHidden="1" w:unhideWhenUsed="1"/>
-    <w:lsdException w:name="Normal Table" w:semiHidden="1" w:unhideWhenUsed="1"/>
     <w:lsdException w:name="annotation subject" w:semiHidden="1" w:unhideWhenUsed="1"/>
     <w:lsdException w:name="No List" w:semiHidden="1" w:unhideWhenUsed="1"/>
     <w:lsdException w:name="Outline List 1" w:semiHidden="1" w:unhideWhenUsed="1"/>
@@ -8017,10 +7981,8 @@
     <w:lsdException w:name="Table Subtle 2" w:semiHidden="1" w:unhideWhenUsed="1"/>
     <w:lsdException w:name="Table Web 1" w:semiHidden="1" w:unhideWhenUsed="1"/>
     <w:lsdException w:name="Table Web 2" w:semiHidden="1" w:unhideWhenUsed="1"/>
-    <w:lsdException w:name="Table Web 3" w:semiHidden="1" w:unhideWhenUsed="1"/>
     <w:lsdException w:name="Balloon Text" w:semiHidden="1" w:unhideWhenUsed="1"/>
     <w:lsdException w:name="Table Grid" w:uiPriority="39"/>
-    <w:lsdException w:name="Table Theme" w:semiHidden="1" w:unhideWhenUsed="1"/>
     <w:lsdException w:name="Placeholder Text" w:semiHidden="1"/>
     <w:lsdException w:name="No Spacing" w:uiPriority="1" w:qFormat="1"/>
     <w:lsdException w:name="Light Shading" w:uiPriority="60"/>
@@ -8239,6 +8201,7 @@
     <w:lsdException w:name="Mention" w:semiHidden="1" w:unhideWhenUsed="1"/>
     <w:lsdException w:name="Smart Hyperlink" w:semiHidden="1" w:unhideWhenUsed="1"/>
     <w:lsdException w:name="Hashtag" w:semiHidden="1" w:unhideWhenUsed="1"/>
+    <w:lsdException w:name="Unresolved Mention" w:semiHidden="1" w:unhideWhenUsed="1"/>
   </w:latentStyles>
   <w:style w:type="paragraph" w:default="1" w:styleId="Normal">
     <w:name w:val="Normal"/>
@@ -8365,7 +8328,7 @@
 </file>
 
 <file path=word/glossary/webSettings.xml><?xml version="1.0" encoding="utf-8"?>
-<w:webSettings xmlns:mc="http://schemas.openxmlformats.org/markup-compatibility/2006" xmlns:r="http://schemas.openxmlformats.org/officeDocument/2006/relationships" xmlns:w="http://schemas.openxmlformats.org/wordprocessingml/2006/main" xmlns:w14="http://schemas.microsoft.com/office/word/2010/wordml" xmlns:w15="http://schemas.microsoft.com/office/word/2012/wordml" xmlns:w16se="http://schemas.microsoft.com/office/word/2015/wordml/symex" mc:Ignorable="w14 w15 w16se">
+<w:webSettings xmlns:mc="http://schemas.openxmlformats.org/markup-compatibility/2006" xmlns:r="http://schemas.openxmlformats.org/officeDocument/2006/relationships" xmlns:w="http://schemas.openxmlformats.org/wordprocessingml/2006/main" xmlns:w14="http://schemas.microsoft.com/office/word/2010/wordml" xmlns:w15="http://schemas.microsoft.com/office/word/2012/wordml" xmlns:w16cid="http://schemas.microsoft.com/office/word/2016/wordml/cid" xmlns:w16se="http://schemas.microsoft.com/office/word/2015/wordml/symex" mc:Ignorable="w14 w15 w16se w16cid">
   <w:optimizeForBrowser/>
   <w:allowPNG/>
 </w:webSettings>
@@ -8661,7 +8624,7 @@
 </file>
 
 <file path=customXml/itemProps1.xml><?xml version="1.0" encoding="utf-8"?>
-<ds:datastoreItem xmlns:ds="http://schemas.openxmlformats.org/officeDocument/2006/customXml" ds:itemID="{B2E2EF23-881E-4052-97C1-954A4D8A4947}">
+<ds:datastoreItem xmlns:ds="http://schemas.openxmlformats.org/officeDocument/2006/customXml" ds:itemID="{EFCA9A8E-F36A-4DC7-81C7-AA1B40F5B2D5}">
   <ds:schemaRefs>
     <ds:schemaRef ds:uri="http://schemas.openxmlformats.org/officeDocument/2006/bibliography"/>
   </ds:schemaRefs>

</xml_diff>